<commit_message>
SQL & HTML Homework
</commit_message>
<xml_diff>
--- a/Kalenska/Lesson 12 - SQL Homework/Kalenska_SQL Exercises.docx
+++ b/Kalenska/Lesson 12 - SQL Homework/Kalenska_SQL Exercises.docx
@@ -893,6 +893,75 @@
           <w:highlight w:val="yellow"/>
         </w:rPr>
       </w:pPr>
+    </w:p>
+    <w:p>
+      <w:pPr>
+        <w:rPr>
+          <w:rFonts w:ascii="Arial" w:hAnsi="Arial" w:cs="Arial"/>
+          <w:sz w:val="24"/>
+          <w:szCs w:val="24"/>
+          <w:highlight w:val="yellow"/>
+        </w:rPr>
+      </w:pPr>
+      <w:r>
+        <w:rPr>
+          <w:rFonts w:ascii="Arial" w:hAnsi="Arial" w:cs="Arial"/>
+          <w:sz w:val="24"/>
+          <w:szCs w:val="24"/>
+          <w:highlight w:val="yellow"/>
+        </w:rPr>
+        <w:t xml:space="preserve">select * from employees </w:t>
+      </w:r>
+    </w:p>
+    <w:p>
+      <w:pPr>
+        <w:rPr>
+          <w:rFonts w:ascii="Arial" w:hAnsi="Arial" w:cs="Arial"/>
+          <w:sz w:val="24"/>
+          <w:szCs w:val="24"/>
+          <w:highlight w:val="yellow"/>
+        </w:rPr>
+      </w:pPr>
+      <w:r>
+        <w:rPr>
+          <w:rFonts w:ascii="Arial" w:hAnsi="Arial" w:cs="Arial"/>
+          <w:sz w:val="24"/>
+          <w:szCs w:val="24"/>
+          <w:highlight w:val="yellow"/>
+        </w:rPr>
+        <w:t xml:space="preserve">order by </w:t>
+      </w:r>
+      <w:proofErr w:type="spellStart"/>
+      <w:r>
+        <w:rPr>
+          <w:rFonts w:ascii="Arial" w:hAnsi="Arial" w:cs="Arial"/>
+          <w:sz w:val="24"/>
+          <w:szCs w:val="24"/>
+          <w:highlight w:val="yellow"/>
+        </w:rPr>
+        <w:t>LastName</w:t>
+      </w:r>
+      <w:proofErr w:type="spellEnd"/>
+    </w:p>
+    <w:p>
+      <w:pPr>
+        <w:rPr>
+          <w:rFonts w:ascii="Arial" w:hAnsi="Arial" w:cs="Arial"/>
+          <w:sz w:val="24"/>
+          <w:szCs w:val="24"/>
+          <w:highlight w:val="yellow"/>
+        </w:rPr>
+      </w:pPr>
+    </w:p>
+    <w:p>
+      <w:pPr>
+        <w:rPr>
+          <w:rFonts w:ascii="Arial" w:hAnsi="Arial" w:cs="Arial"/>
+          <w:sz w:val="24"/>
+          <w:szCs w:val="24"/>
+          <w:highlight w:val="yellow"/>
+        </w:rPr>
+      </w:pPr>
       <w:r>
         <w:rPr>
           <w:rFonts w:ascii="Arial" w:hAnsi="Arial" w:cs="Arial"/>
@@ -989,26 +1058,24 @@
         </w:rPr>
         <w:t>10</w:t>
       </w:r>
-      <w:proofErr w:type="gramStart"/>
-      <w:r>
-        <w:rPr>
-          <w:rFonts w:ascii="Arial" w:hAnsi="Arial" w:cs="Arial"/>
-          <w:sz w:val="24"/>
-          <w:szCs w:val="24"/>
-          <w:highlight w:val="yellow"/>
-        </w:rPr>
-        <w:t>';</w:t>
-      </w:r>
-      <w:r>
-        <w:rPr>
-          <w:rFonts w:ascii="Arial" w:hAnsi="Arial" w:cs="Arial"/>
-          <w:sz w:val="24"/>
-          <w:szCs w:val="24"/>
-          <w:highlight w:val="yellow"/>
-        </w:rPr>
-        <w:t>select</w:t>
-      </w:r>
-      <w:proofErr w:type="gramEnd"/>
+      <w:r>
+        <w:rPr>
+          <w:rFonts w:ascii="Arial" w:hAnsi="Arial" w:cs="Arial"/>
+          <w:sz w:val="24"/>
+          <w:szCs w:val="24"/>
+          <w:highlight w:val="yellow"/>
+        </w:rPr>
+        <w:t>'</w:t>
+      </w:r>
+      <w:r>
+        <w:rPr>
+          <w:rFonts w:ascii="Arial" w:hAnsi="Arial" w:cs="Arial"/>
+          <w:sz w:val="24"/>
+          <w:szCs w:val="24"/>
+          <w:highlight w:val="yellow"/>
+        </w:rPr>
+        <w:t>;</w:t>
+      </w:r>
     </w:p>
     <w:p>
       <w:pPr>
@@ -1196,6 +1263,7 @@
           <w:szCs w:val="24"/>
           <w:highlight w:val="yellow"/>
         </w:rPr>
+        <w:lastRenderedPageBreak/>
         <w:t xml:space="preserve">SELECT </w:t>
       </w:r>
       <w:proofErr w:type="spellStart"/>
@@ -1408,7 +1476,6 @@
           <w:sz w:val="24"/>
           <w:szCs w:val="24"/>
         </w:rPr>
-        <w:lastRenderedPageBreak/>
         <w:drawing>
           <wp:inline distT="0" distB="0" distL="0" distR="0" wp14:anchorId="14FE69FD" wp14:editId="5F88ADCB">
             <wp:extent cx="5943600" cy="2910205"/>
@@ -1610,26 +1677,114 @@
           <w:szCs w:val="24"/>
           <w:highlight w:val="yellow"/>
         </w:rPr>
-        <w:t xml:space="preserve">SELECT * FROM Products </w:t>
-      </w:r>
-    </w:p>
-    <w:p>
-      <w:pPr>
-        <w:rPr>
-          <w:rFonts w:ascii="Arial" w:hAnsi="Arial" w:cs="Arial"/>
-          <w:sz w:val="24"/>
-          <w:szCs w:val="24"/>
-          <w:highlight w:val="yellow"/>
-        </w:rPr>
-      </w:pPr>
-      <w:r>
-        <w:rPr>
-          <w:rFonts w:ascii="Arial" w:hAnsi="Arial" w:cs="Arial"/>
-          <w:sz w:val="24"/>
-          <w:szCs w:val="24"/>
-          <w:highlight w:val="yellow"/>
-        </w:rPr>
-        <w:t>WHERE ProductName LIKE '%</w:t>
+        <w:t>SELECT</w:t>
+      </w:r>
+      <w:r>
+        <w:rPr>
+          <w:rFonts w:ascii="Arial" w:hAnsi="Arial" w:cs="Arial"/>
+          <w:sz w:val="24"/>
+          <w:szCs w:val="24"/>
+          <w:highlight w:val="yellow"/>
+        </w:rPr>
+        <w:t xml:space="preserve"> </w:t>
+      </w:r>
+      <w:proofErr w:type="spellStart"/>
+      <w:r>
+        <w:rPr>
+          <w:rFonts w:ascii="Arial" w:hAnsi="Arial" w:cs="Arial"/>
+          <w:sz w:val="24"/>
+          <w:szCs w:val="24"/>
+          <w:highlight w:val="yellow"/>
+        </w:rPr>
+        <w:t>CategoryID</w:t>
+      </w:r>
+      <w:proofErr w:type="spellEnd"/>
+      <w:r>
+        <w:rPr>
+          <w:rFonts w:ascii="Arial" w:hAnsi="Arial" w:cs="Arial"/>
+          <w:sz w:val="24"/>
+          <w:szCs w:val="24"/>
+          <w:highlight w:val="yellow"/>
+        </w:rPr>
+        <w:t xml:space="preserve">, </w:t>
+      </w:r>
+      <w:proofErr w:type="gramStart"/>
+      <w:r>
+        <w:rPr>
+          <w:rFonts w:ascii="Arial" w:hAnsi="Arial" w:cs="Arial"/>
+          <w:sz w:val="24"/>
+          <w:szCs w:val="24"/>
+          <w:highlight w:val="yellow"/>
+        </w:rPr>
+        <w:t>COUNT(</w:t>
+      </w:r>
+      <w:proofErr w:type="gramEnd"/>
+      <w:r>
+        <w:rPr>
+          <w:rFonts w:ascii="Arial" w:hAnsi="Arial" w:cs="Arial"/>
+          <w:sz w:val="24"/>
+          <w:szCs w:val="24"/>
+          <w:highlight w:val="yellow"/>
+        </w:rPr>
+        <w:t xml:space="preserve">*) AS </w:t>
+      </w:r>
+      <w:proofErr w:type="spellStart"/>
+      <w:r>
+        <w:rPr>
+          <w:rFonts w:ascii="Arial" w:hAnsi="Arial" w:cs="Arial"/>
+          <w:sz w:val="24"/>
+          <w:szCs w:val="24"/>
+          <w:highlight w:val="yellow"/>
+        </w:rPr>
+        <w:t>Total_Count</w:t>
+      </w:r>
+      <w:proofErr w:type="spellEnd"/>
+    </w:p>
+    <w:p>
+      <w:pPr>
+        <w:rPr>
+          <w:rFonts w:ascii="Arial" w:hAnsi="Arial" w:cs="Arial"/>
+          <w:sz w:val="24"/>
+          <w:szCs w:val="24"/>
+          <w:highlight w:val="yellow"/>
+        </w:rPr>
+      </w:pPr>
+      <w:r>
+        <w:rPr>
+          <w:rFonts w:ascii="Arial" w:hAnsi="Arial" w:cs="Arial"/>
+          <w:sz w:val="24"/>
+          <w:szCs w:val="24"/>
+          <w:highlight w:val="yellow"/>
+        </w:rPr>
+        <w:t>FROM Products</w:t>
+      </w:r>
+    </w:p>
+    <w:p>
+      <w:pPr>
+        <w:rPr>
+          <w:rFonts w:ascii="Arial" w:hAnsi="Arial" w:cs="Arial"/>
+          <w:sz w:val="24"/>
+          <w:szCs w:val="24"/>
+          <w:highlight w:val="yellow"/>
+        </w:rPr>
+      </w:pPr>
+      <w:r>
+        <w:rPr>
+          <w:rFonts w:ascii="Arial" w:hAnsi="Arial" w:cs="Arial"/>
+          <w:sz w:val="24"/>
+          <w:szCs w:val="24"/>
+          <w:highlight w:val="yellow"/>
+        </w:rPr>
+        <w:t>WHERE</w:t>
+      </w:r>
+      <w:r>
+        <w:rPr>
+          <w:rFonts w:ascii="Arial" w:hAnsi="Arial" w:cs="Arial"/>
+          <w:sz w:val="24"/>
+          <w:szCs w:val="24"/>
+          <w:highlight w:val="yellow"/>
+        </w:rPr>
+        <w:t xml:space="preserve"> ProductName like '%</w:t>
       </w:r>
       <w:proofErr w:type="spellStart"/>
       <w:r>
@@ -1649,53 +1804,26 @@
           <w:szCs w:val="24"/>
           <w:highlight w:val="yellow"/>
         </w:rPr>
-        <w:t>%'</w:t>
-      </w:r>
-    </w:p>
-    <w:p>
-      <w:pPr>
-        <w:rPr>
-          <w:rFonts w:ascii="Arial" w:hAnsi="Arial" w:cs="Arial"/>
-          <w:sz w:val="24"/>
-          <w:szCs w:val="24"/>
-          <w:highlight w:val="yellow"/>
-        </w:rPr>
-      </w:pPr>
-      <w:r>
-        <w:rPr>
-          <w:rFonts w:ascii="Arial" w:hAnsi="Arial" w:cs="Arial"/>
-          <w:sz w:val="24"/>
-          <w:szCs w:val="24"/>
-          <w:highlight w:val="yellow"/>
-        </w:rPr>
-        <w:t>and Price BETWEEN 10 AND 20</w:t>
-      </w:r>
-    </w:p>
-    <w:p>
-      <w:pPr>
-        <w:rPr>
-          <w:rFonts w:ascii="Arial" w:hAnsi="Arial" w:cs="Arial"/>
-          <w:sz w:val="24"/>
-          <w:szCs w:val="24"/>
-        </w:rPr>
-      </w:pPr>
-      <w:r>
-        <w:rPr>
-          <w:rFonts w:ascii="Arial" w:hAnsi="Arial" w:cs="Arial"/>
-          <w:sz w:val="24"/>
-          <w:szCs w:val="24"/>
-          <w:highlight w:val="yellow"/>
-        </w:rPr>
-        <w:t>ORDER</w:t>
-      </w:r>
-      <w:r>
-        <w:rPr>
-          <w:rFonts w:ascii="Arial" w:hAnsi="Arial" w:cs="Arial"/>
-          <w:sz w:val="24"/>
-          <w:szCs w:val="24"/>
-          <w:highlight w:val="yellow"/>
-        </w:rPr>
-        <w:t xml:space="preserve"> by </w:t>
+        <w:t>%'AND Price BETWEEN 10 AND 20</w:t>
+      </w:r>
+    </w:p>
+    <w:p>
+      <w:pPr>
+        <w:rPr>
+          <w:rFonts w:ascii="Arial" w:hAnsi="Arial" w:cs="Arial"/>
+          <w:sz w:val="24"/>
+          <w:szCs w:val="24"/>
+          <w:highlight w:val="yellow"/>
+        </w:rPr>
+      </w:pPr>
+      <w:r>
+        <w:rPr>
+          <w:rFonts w:ascii="Arial" w:hAnsi="Arial" w:cs="Arial"/>
+          <w:sz w:val="24"/>
+          <w:szCs w:val="24"/>
+          <w:highlight w:val="yellow"/>
+        </w:rPr>
+        <w:t xml:space="preserve">GROUP BY </w:t>
       </w:r>
       <w:proofErr w:type="spellStart"/>
       <w:r>
@@ -1706,28 +1834,48 @@
           <w:highlight w:val="yellow"/>
         </w:rPr>
         <w:t>CategoryID</w:t>
-      </w:r>
-      <w:proofErr w:type="spellEnd"/>
-      <w:r>
-        <w:rPr>
-          <w:rFonts w:ascii="Arial" w:hAnsi="Arial" w:cs="Arial"/>
-          <w:sz w:val="24"/>
-          <w:szCs w:val="24"/>
-          <w:highlight w:val="yellow"/>
-        </w:rPr>
-        <w:t xml:space="preserve"> </w:t>
-      </w:r>
-      <w:r>
-        <w:rPr>
-          <w:rFonts w:ascii="Arial" w:hAnsi="Arial" w:cs="Arial"/>
-          <w:sz w:val="24"/>
-          <w:szCs w:val="24"/>
-          <w:highlight w:val="yellow"/>
-        </w:rPr>
-        <w:t>DESC</w:t>
       </w:r>
       <w:bookmarkStart w:id="0" w:name="_GoBack"/>
       <w:bookmarkEnd w:id="0"/>
+      <w:proofErr w:type="spellEnd"/>
+    </w:p>
+    <w:p>
+      <w:pPr>
+        <w:rPr>
+          <w:rFonts w:ascii="Arial" w:hAnsi="Arial" w:cs="Arial"/>
+          <w:sz w:val="24"/>
+          <w:szCs w:val="24"/>
+        </w:rPr>
+      </w:pPr>
+      <w:r>
+        <w:rPr>
+          <w:rFonts w:ascii="Arial" w:hAnsi="Arial" w:cs="Arial"/>
+          <w:sz w:val="24"/>
+          <w:szCs w:val="24"/>
+          <w:highlight w:val="yellow"/>
+        </w:rPr>
+        <w:t xml:space="preserve">ORDER BY </w:t>
+      </w:r>
+      <w:proofErr w:type="spellStart"/>
+      <w:r>
+        <w:rPr>
+          <w:rFonts w:ascii="Arial" w:hAnsi="Arial" w:cs="Arial"/>
+          <w:sz w:val="24"/>
+          <w:szCs w:val="24"/>
+          <w:highlight w:val="yellow"/>
+        </w:rPr>
+        <w:t>Total_Count</w:t>
+      </w:r>
+      <w:proofErr w:type="spellEnd"/>
+      <w:r>
+        <w:rPr>
+          <w:rFonts w:ascii="Arial" w:hAnsi="Arial" w:cs="Arial"/>
+          <w:sz w:val="24"/>
+          <w:szCs w:val="24"/>
+          <w:highlight w:val="yellow"/>
+        </w:rPr>
+        <w:t xml:space="preserve"> DESC</w:t>
+      </w:r>
     </w:p>
     <w:sectPr>
       <w:pgSz w:w="12240" w:h="15840"/>

</xml_diff>